<commit_message>
Update bagaimana mengkoneksikan jaringan ini disisi PC.docx
</commit_message>
<xml_diff>
--- a/bagaimana mengkoneksikan jaringan ini disisi PC.docx
+++ b/bagaimana mengkoneksikan jaringan ini disisi PC.docx
@@ -1,26 +1,10 @@
 
 <file path=word/document.xml><?xml version="1.0" encoding="utf-8"?>
-<w:document xmlns:wpc="http://schemas.microsoft.com/office/word/2010/wordprocessingCanvas" xmlns:mc="http://schemas.openxmlformats.org/markup-compatibility/2006" xmlns:o="urn:schemas-microsoft-com:office:office" xmlns:r="http://schemas.openxmlformats.org/officeDocument/2006/relationships" xmlns:m="http://schemas.openxmlformats.org/officeDocument/2006/math" xmlns:v="urn:schemas-microsoft-com:vml" xmlns:wp14="http://schemas.microsoft.com/office/word/2010/wordprocessingDrawing" xmlns:wp="http://schemas.openxmlformats.org/drawingml/2006/wordprocessingDrawing" xmlns:w10="urn:schemas-microsoft-com:office:word" xmlns:w="http://schemas.openxmlformats.org/wordprocessingml/2006/main" xmlns:w14="http://schemas.microsoft.com/office/word/2010/wordml" xmlns:w15="http://schemas.microsoft.com/office/word/2012/wordml" xmlns:wpg="http://schemas.microsoft.com/office/word/2010/wordprocessingGroup" xmlns:wpi="http://schemas.microsoft.com/office/word/2010/wordprocessingInk" xmlns:wne="http://schemas.microsoft.com/office/word/2006/wordml" xmlns:wps="http://schemas.microsoft.com/office/word/2010/wordprocessingShape" mc:Ignorable="w14 w15 wp14">
+<w:document xmlns:wpc="http://schemas.microsoft.com/office/word/2010/wordprocessingCanvas" xmlns:cx="http://schemas.microsoft.com/office/drawing/2014/chartex" xmlns:cx1="http://schemas.microsoft.com/office/drawing/2015/9/8/chartex" xmlns:cx2="http://schemas.microsoft.com/office/drawing/2015/10/21/chartex" xmlns:cx3="http://schemas.microsoft.com/office/drawing/2016/5/9/chartex" xmlns:cx4="http://schemas.microsoft.com/office/drawing/2016/5/10/chartex" xmlns:cx5="http://schemas.microsoft.com/office/drawing/2016/5/11/chartex" xmlns:cx6="http://schemas.microsoft.com/office/drawing/2016/5/12/chartex" xmlns:cx7="http://schemas.microsoft.com/office/drawing/2016/5/13/chartex" xmlns:cx8="http://schemas.microsoft.com/office/drawing/2016/5/14/chartex" xmlns:mc="http://schemas.openxmlformats.org/markup-compatibility/2006" xmlns:aink="http://schemas.microsoft.com/office/drawing/2016/ink" xmlns:am3d="http://schemas.microsoft.com/office/drawing/2017/model3d" xmlns:o="urn:schemas-microsoft-com:office:office" xmlns:r="http://schemas.openxmlformats.org/officeDocument/2006/relationships" xmlns:m="http://schemas.openxmlformats.org/officeDocument/2006/math" xmlns:v="urn:schemas-microsoft-com:vml" xmlns:wp14="http://schemas.microsoft.com/office/word/2010/wordprocessingDrawing" xmlns:wp="http://schemas.openxmlformats.org/drawingml/2006/wordprocessingDrawing" xmlns:w10="urn:schemas-microsoft-com:office:word" xmlns:w="http://schemas.openxmlformats.org/wordprocessingml/2006/main" xmlns:w14="http://schemas.microsoft.com/office/word/2010/wordml" xmlns:w15="http://schemas.microsoft.com/office/word/2012/wordml" xmlns:w16cex="http://schemas.microsoft.com/office/word/2018/wordml/cex" xmlns:w16cid="http://schemas.microsoft.com/office/word/2016/wordml/cid" xmlns:w16="http://schemas.microsoft.com/office/word/2018/wordml" xmlns:w16sdtdh="http://schemas.microsoft.com/office/word/2020/wordml/sdtdatahash" xmlns:w16se="http://schemas.microsoft.com/office/word/2015/wordml/symex" xmlns:wpg="http://schemas.microsoft.com/office/word/2010/wordprocessingGroup" xmlns:wpi="http://schemas.microsoft.com/office/word/2010/wordprocessingInk" xmlns:wne="http://schemas.microsoft.com/office/word/2006/wordml" xmlns:wps="http://schemas.microsoft.com/office/word/2010/wordprocessingShape" mc:Ignorable="w14 w15 w16se w16cid w16 w16cex w16sdtdh wp14">
   <w:body>
     <w:p>
       <w:r>
-        <w:t xml:space="preserve">bagaimana </w:t>
-      </w:r>
-      <w:proofErr w:type="spellStart"/>
-      <w:r>
-        <w:t>mengkoneksikan</w:t>
-      </w:r>
-      <w:proofErr w:type="spellEnd"/>
-      <w:r>
-        <w:t xml:space="preserve"> jaringan ini </w:t>
-      </w:r>
-      <w:proofErr w:type="spellStart"/>
-      <w:r>
-        <w:t>disisi</w:t>
-      </w:r>
-      <w:proofErr w:type="spellEnd"/>
-      <w:r>
-        <w:t xml:space="preserve"> PC</w:t>
+        <w:t>bagaimana mengkoneksikan jaringan ini disisi PC</w:t>
       </w:r>
       <w:r>
         <w:rPr>
@@ -28,7 +12,7 @@
           <w:lang w:eastAsia="id-ID"/>
         </w:rPr>
         <w:drawing>
-          <wp:inline distT="0" distB="0" distL="0" distR="0" wp14:anchorId="438DDE8A" wp14:editId="25C76F25">
+          <wp:inline distT="0" distB="0" distL="0" distR="0" wp14:anchorId="2B74CDBA" wp14:editId="3B051257">
             <wp:extent cx="5731510" cy="3223895"/>
             <wp:effectExtent l="0" t="0" r="2540" b="0"/>
             <wp:docPr id="1" name="Gambar 1"/>
@@ -63,8 +47,20 @@
           </wp:inline>
         </w:drawing>
       </w:r>
-      <w:bookmarkStart w:id="0" w:name="_GoBack"/>
-      <w:bookmarkEnd w:id="0"/>
+    </w:p>
+    <w:p/>
+    <w:p>
+      <w:pPr>
+        <w:rPr>
+          <w:lang w:val="en-US"/>
+        </w:rPr>
+      </w:pPr>
+      <w:r>
+        <w:rPr>
+          <w:lang w:val="en-US"/>
+        </w:rPr>
+        <w:t>tes cp</w:t>
+      </w:r>
     </w:p>
     <w:sectPr>
       <w:pgSz w:w="11906" w:h="16838"/>
@@ -77,7 +73,7 @@
 </file>
 
 <file path=word/styles.xml><?xml version="1.0" encoding="utf-8"?>
-<w:styles xmlns:mc="http://schemas.openxmlformats.org/markup-compatibility/2006" xmlns:r="http://schemas.openxmlformats.org/officeDocument/2006/relationships" xmlns:w="http://schemas.openxmlformats.org/wordprocessingml/2006/main" xmlns:w14="http://schemas.microsoft.com/office/word/2010/wordml" xmlns:w15="http://schemas.microsoft.com/office/word/2012/wordml" mc:Ignorable="w14 w15">
+<w:styles xmlns:mc="http://schemas.openxmlformats.org/markup-compatibility/2006" xmlns:r="http://schemas.openxmlformats.org/officeDocument/2006/relationships" xmlns:w="http://schemas.openxmlformats.org/wordprocessingml/2006/main" xmlns:w14="http://schemas.microsoft.com/office/word/2010/wordml" xmlns:w15="http://schemas.microsoft.com/office/word/2012/wordml" xmlns:w16cex="http://schemas.microsoft.com/office/word/2018/wordml/cex" xmlns:w16cid="http://schemas.microsoft.com/office/word/2016/wordml/cid" xmlns:w16="http://schemas.microsoft.com/office/word/2018/wordml" xmlns:w16sdtdh="http://schemas.microsoft.com/office/word/2020/wordml/sdtdatahash" xmlns:w16se="http://schemas.microsoft.com/office/word/2015/wordml/symex" mc:Ignorable="w14 w15 w16se w16cid w16 w16cex w16sdtdh">
   <w:docDefaults>
     <w:rPrDefault>
       <w:rPr>
@@ -93,7 +89,7 @@
       </w:pPr>
     </w:pPrDefault>
   </w:docDefaults>
-  <w:latentStyles w:defLockedState="0" w:defUIPriority="99" w:defSemiHidden="0" w:defUnhideWhenUsed="0" w:defQFormat="0" w:count="371">
+  <w:latentStyles w:defLockedState="0" w:defUIPriority="99" w:defSemiHidden="0" w:defUnhideWhenUsed="0" w:defQFormat="0" w:count="376">
     <w:lsdException w:name="Normal" w:uiPriority="0" w:qFormat="1"/>
     <w:lsdException w:name="heading 1" w:uiPriority="9" w:qFormat="1"/>
     <w:lsdException w:name="heading 2" w:semiHidden="1" w:uiPriority="9" w:unhideWhenUsed="1" w:qFormat="1"/>
@@ -199,7 +195,6 @@
     <w:lsdException w:name="HTML Sample" w:semiHidden="1" w:unhideWhenUsed="1"/>
     <w:lsdException w:name="HTML Typewriter" w:semiHidden="1" w:unhideWhenUsed="1"/>
     <w:lsdException w:name="HTML Variable" w:semiHidden="1" w:unhideWhenUsed="1"/>
-    <w:lsdException w:name="Normal Table" w:semiHidden="1" w:unhideWhenUsed="1"/>
     <w:lsdException w:name="annotation subject" w:semiHidden="1" w:unhideWhenUsed="1"/>
     <w:lsdException w:name="No List" w:semiHidden="1" w:unhideWhenUsed="1"/>
     <w:lsdException w:name="Outline List 1" w:semiHidden="1" w:unhideWhenUsed="1"/>
@@ -242,11 +237,8 @@
     <w:lsdException w:name="Table Contemporary" w:semiHidden="1" w:unhideWhenUsed="1"/>
     <w:lsdException w:name="Table Elegant" w:semiHidden="1" w:unhideWhenUsed="1"/>
     <w:lsdException w:name="Table Professional" w:semiHidden="1" w:unhideWhenUsed="1"/>
-    <w:lsdException w:name="Table Subtle 1" w:semiHidden="1" w:unhideWhenUsed="1"/>
     <w:lsdException w:name="Table Subtle 2" w:semiHidden="1" w:unhideWhenUsed="1"/>
     <w:lsdException w:name="Table Web 1" w:semiHidden="1" w:unhideWhenUsed="1"/>
-    <w:lsdException w:name="Table Web 2" w:semiHidden="1" w:unhideWhenUsed="1"/>
-    <w:lsdException w:name="Table Web 3" w:semiHidden="1" w:unhideWhenUsed="1"/>
     <w:lsdException w:name="Balloon Text" w:semiHidden="1" w:unhideWhenUsed="1"/>
     <w:lsdException w:name="Table Grid" w:uiPriority="39"/>
     <w:lsdException w:name="Table Theme" w:semiHidden="1" w:unhideWhenUsed="1"/>
@@ -465,18 +457,23 @@
     <w:lsdException w:name="List Table 5 Dark Accent 6" w:uiPriority="50"/>
     <w:lsdException w:name="List Table 6 Colorful Accent 6" w:uiPriority="51"/>
     <w:lsdException w:name="List Table 7 Colorful Accent 6" w:uiPriority="52"/>
+    <w:lsdException w:name="Mention" w:semiHidden="1" w:unhideWhenUsed="1"/>
+    <w:lsdException w:name="Smart Hyperlink" w:semiHidden="1" w:unhideWhenUsed="1"/>
+    <w:lsdException w:name="Hashtag" w:semiHidden="1" w:unhideWhenUsed="1"/>
+    <w:lsdException w:name="Unresolved Mention" w:semiHidden="1" w:unhideWhenUsed="1"/>
+    <w:lsdException w:name="Smart Link" w:semiHidden="1" w:unhideWhenUsed="1"/>
   </w:latentStyles>
   <w:style w:type="paragraph" w:default="1" w:styleId="Normal">
     <w:name w:val="Normal"/>
     <w:qFormat/>
   </w:style>
-  <w:style w:type="character" w:default="1" w:styleId="FontParagrafDefault">
+  <w:style w:type="character" w:default="1" w:styleId="DefaultParagraphFont">
     <w:name w:val="Default Paragraph Font"/>
     <w:uiPriority w:val="1"/>
     <w:semiHidden/>
     <w:unhideWhenUsed/>
   </w:style>
-  <w:style w:type="table" w:default="1" w:styleId="TabelNormal">
+  <w:style w:type="table" w:default="1" w:styleId="TableNormal">
     <w:name w:val="Normal Table"/>
     <w:uiPriority w:val="99"/>
     <w:semiHidden/>
@@ -491,7 +488,7 @@
       </w:tblCellMar>
     </w:tblPr>
   </w:style>
-  <w:style w:type="numbering" w:default="1" w:styleId="TidakAdaDaftar">
+  <w:style w:type="numbering" w:default="1" w:styleId="NoList">
     <w:name w:val="No List"/>
     <w:uiPriority w:val="99"/>
     <w:semiHidden/>

</xml_diff>